<commit_message>
Appendix D to H
</commit_message>
<xml_diff>
--- a/public/templates/Title Page Template.docx
+++ b/public/templates/Title Page Template.docx
@@ -153,7 +153,7 @@
           <w:u w:val="single"/>
           <w:rtl w:val="0"/>
         </w:rPr>
-        <w:t xml:space="preserve">{{Capstone Title}}</w:t>
+        <w:t xml:space="preserve">{{CAPSTONE TITLE}}</w:t>
       </w:r>
     </w:p>
     <w:p>
@@ -260,7 +260,7 @@
           <w:szCs w:val="24"/>
           <w:rtl w:val="0"/>
         </w:rPr>
-        <w:t xml:space="preserve">A Capstone Project Presented to</w:t>
+        <w:t xml:space="preserve">A Capstone Proposal Presented to</w:t>
       </w:r>
     </w:p>
     <w:p>
@@ -651,7 +651,7 @@
           <w:szCs w:val="24"/>
           <w:rtl w:val="0"/>
         </w:rPr>
-        <w:t xml:space="preserve">Capstone Adviser</w:t>
+        <w:t xml:space="preserve">Adviser</w:t>
       </w:r>
     </w:p>
     <w:p>
@@ -740,7 +740,7 @@
           <w:szCs w:val="24"/>
           <w:rtl w:val="0"/>
         </w:rPr>
-        <w:t xml:space="preserve">{{Month and Year}}</w:t>
+        <w:t xml:space="preserve">{{Year}}</w:t>
       </w:r>
     </w:p>
     <w:p>
@@ -1087,7 +1087,7 @@
           <w:u w:val="single"/>
           <w:rtl w:val="0"/>
         </w:rPr>
-        <w:t xml:space="preserve">{{Capstone Title}}</w:t>
+        <w:t xml:space="preserve">{{CAPSTONE TITLE}}</w:t>
       </w:r>
     </w:p>
     <w:p>
@@ -1404,7 +1404,7 @@
           <w:szCs w:val="24"/>
           <w:rtl w:val="0"/>
         </w:rPr>
-        <w:t xml:space="preserve">Capstone Adviser</w:t>
+        <w:t xml:space="preserve">Adviser</w:t>
       </w:r>
     </w:p>
     <w:p>
@@ -1466,40 +1466,16 @@
           <w:rFonts w:ascii="Times New Roman" w:cs="Times New Roman" w:eastAsia="Times New Roman" w:hAnsi="Times New Roman"/>
           <w:sz w:val="24"/>
           <w:szCs w:val="24"/>
-          <w:u w:val="single"/>
-        </w:rPr>
-      </w:pPr>
-      <w:r>
-        <w:rPr>
-          <w:rFonts w:ascii="Times New Roman" w:cs="Times New Roman" w:eastAsia="Times New Roman" w:hAnsi="Times New Roman"/>
-          <w:sz w:val="24"/>
-          <w:szCs w:val="24"/>
-          <w:u w:val="single"/>
-          <w:rtl w:val="0"/>
-        </w:rPr>
-        <w:t xml:space="preserve">___________________</w:t>
-      </w:r>
-    </w:p>
-    <w:p>
-      <w:pPr>
-        <w:keepNext w:val="1"/>
-        <w:spacing w:after="0" w:line="240" w:lineRule="auto"/>
-        <w:ind w:left="0" w:firstLine="0"/>
-        <w:jc w:val="center"/>
-        <w:rPr>
-          <w:rFonts w:ascii="Times New Roman" w:cs="Times New Roman" w:eastAsia="Times New Roman" w:hAnsi="Times New Roman"/>
-          <w:sz w:val="24"/>
-          <w:szCs w:val="24"/>
-        </w:rPr>
-      </w:pPr>
-      <w:r>
-        <w:rPr>
-          <w:rFonts w:ascii="Times New Roman" w:cs="Times New Roman" w:eastAsia="Times New Roman" w:hAnsi="Times New Roman"/>
-          <w:sz w:val="24"/>
-          <w:szCs w:val="24"/>
-          <w:rtl w:val="0"/>
-        </w:rPr>
-        <w:t xml:space="preserve">Date</w:t>
+        </w:rPr>
+      </w:pPr>
+      <w:r>
+        <w:rPr>
+          <w:rFonts w:ascii="Times New Roman" w:cs="Times New Roman" w:eastAsia="Times New Roman" w:hAnsi="Times New Roman"/>
+          <w:sz w:val="24"/>
+          <w:szCs w:val="24"/>
+          <w:rtl w:val="0"/>
+        </w:rPr>
+        <w:t xml:space="preserve">{{Month and Year}}</w:t>
       </w:r>
     </w:p>
     <w:p>
@@ -3049,39 +3025,16 @@
           <w:rFonts w:ascii="Times New Roman" w:cs="Times New Roman" w:eastAsia="Times New Roman" w:hAnsi="Times New Roman"/>
           <w:sz w:val="24"/>
           <w:szCs w:val="24"/>
-          <w:u w:val="single"/>
-        </w:rPr>
-      </w:pPr>
-      <w:r>
-        <w:rPr>
-          <w:rFonts w:ascii="Times New Roman" w:cs="Times New Roman" w:eastAsia="Times New Roman" w:hAnsi="Times New Roman"/>
-          <w:sz w:val="24"/>
-          <w:szCs w:val="24"/>
-          <w:u w:val="single"/>
-          <w:rtl w:val="0"/>
-        </w:rPr>
-        <w:t xml:space="preserve">___________________</w:t>
-      </w:r>
-    </w:p>
-    <w:p>
-      <w:pPr>
-        <w:keepNext w:val="1"/>
-        <w:spacing w:after="0" w:line="240" w:lineRule="auto"/>
-        <w:jc w:val="center"/>
-        <w:rPr>
-          <w:rFonts w:ascii="Times New Roman" w:cs="Times New Roman" w:eastAsia="Times New Roman" w:hAnsi="Times New Roman"/>
-          <w:sz w:val="24"/>
-          <w:szCs w:val="24"/>
-        </w:rPr>
-      </w:pPr>
-      <w:r>
-        <w:rPr>
-          <w:rFonts w:ascii="Times New Roman" w:cs="Times New Roman" w:eastAsia="Times New Roman" w:hAnsi="Times New Roman"/>
-          <w:sz w:val="24"/>
-          <w:szCs w:val="24"/>
-          <w:rtl w:val="0"/>
-        </w:rPr>
-        <w:t xml:space="preserve">Date</w:t>
+        </w:rPr>
+      </w:pPr>
+      <w:r>
+        <w:rPr>
+          <w:rFonts w:ascii="Times New Roman" w:cs="Times New Roman" w:eastAsia="Times New Roman" w:hAnsi="Times New Roman"/>
+          <w:sz w:val="24"/>
+          <w:szCs w:val="24"/>
+          <w:rtl w:val="0"/>
+        </w:rPr>
+        <w:t xml:space="preserve">{{Month and Year}}</w:t>
       </w:r>
     </w:p>
     <w:p>
@@ -3133,11 +3086,19 @@
       </w:pPr>
     </w:pPrDefault>
   </w:docDefaults>
+  <w:style w:type="table" w:styleId="TableNormal" w:default="1">
+    <w:name w:val="TableNormal"/>
+    <w:tblPr>
+      <w:tblCellMar>
+        <w:top w:w="100.0" w:type="dxa"/>
+        <w:left w:w="100.0" w:type="dxa"/>
+        <w:bottom w:w="100.0" w:type="dxa"/>
+        <w:right w:w="100.0" w:type="dxa"/>
+      </w:tblCellMar>
+    </w:tblPr>
+  </w:style>
   <w:style w:type="paragraph" w:styleId="Normal" w:default="1">
     <w:name w:val="normal"/>
-  </w:style>
-  <w:style w:type="table" w:styleId="TableNormal" w:default="1">
-    <w:name w:val="TableNormal"/>
   </w:style>
   <w:style w:type="paragraph" w:styleId="Heading1">
     <w:name w:val="heading 1"/>

</xml_diff>